<commit_message>
Update 4.- ELEMENTOS ESTRATÉGICOS E INTELIGENTES A INCLUIR.docx
</commit_message>
<xml_diff>
--- a/DOCUMENTACION/II.- ANÁLISIS/4.- ELEMENTOS ESTRATÉGICOS E INTELIGENTES A INCLUIR.docx
+++ b/DOCUMENTACION/II.- ANÁLISIS/4.- ELEMENTOS ESTRATÉGICOS E INTELIGENTES A INCLUIR.docx
@@ -4,7 +4,7 @@
   <w:body>
     <w:p>
       <w:pPr>
-        <w:pStyle w:val="Heading2"/>
+        <w:pStyle w:val="Ttulo2"/>
         <w:numPr>
           <w:ilvl w:val="0"/>
           <w:numId w:val="0"/>
@@ -73,13 +73,7 @@
         <w:rPr>
           <w:lang w:val="es-US"/>
         </w:rPr>
-        <w:t xml:space="preserve"> reemplazar productos que no son obligatorios en la receta por otros del gu</w:t>
-      </w:r>
-      <w:r>
-        <w:rPr>
-          <w:lang w:val="es-US"/>
-        </w:rPr>
-        <w:t xml:space="preserve">sto del cliente y que no afecten la calidad de la receta final. </w:t>
+        <w:t xml:space="preserve"> reemplazar productos que no son obligatorios en la receta por otros del gusto del cliente y que no afecten la calidad de la receta final. </w:t>
       </w:r>
     </w:p>
     <w:p>
@@ -153,13 +147,7 @@
         <w:rPr>
           <w:lang w:val="es-US"/>
         </w:rPr>
-        <w:t xml:space="preserve"> de precios con diferentes supermercados, esto para que el usuario el</w:t>
-      </w:r>
-      <w:r>
-        <w:rPr>
-          <w:lang w:val="es-US"/>
-        </w:rPr>
-        <w:t xml:space="preserve">ija el que mejor le convenga basado en el </w:t>
+        <w:t xml:space="preserve"> de precios con diferentes supermercados, esto para que el usuario elija el que mejor le convenga basado en el </w:t>
       </w:r>
       <w:r>
         <w:rPr>
@@ -309,9 +297,72 @@
     <w:p>
       <w:pPr>
         <w:rPr>
-          <w:lang w:val="es-ES"/>
-        </w:rPr>
-      </w:pPr>
+          <w:b/>
+          <w:bCs/>
+          <w:lang w:val="es-DO"/>
+        </w:rPr>
+      </w:pPr>
+      <w:r>
+        <w:rPr>
+          <w:b/>
+          <w:bCs/>
+          <w:lang w:val="es-US"/>
+        </w:rPr>
+        <w:t>Sugerencias basadas en el comportamiento del cliente/usuario</w:t>
+      </w:r>
+      <w:r>
+        <w:rPr>
+          <w:b/>
+          <w:bCs/>
+          <w:lang w:val="es-DO"/>
+        </w:rPr>
+        <w:t>:</w:t>
+      </w:r>
+    </w:p>
+    <w:p>
+      <w:pPr>
+        <w:rPr>
+          <w:lang w:val="es-DO"/>
+        </w:rPr>
+      </w:pPr>
+      <w:r>
+        <w:rPr>
+          <w:lang w:val="es-DO"/>
+        </w:rPr>
+        <w:t xml:space="preserve">El usuario en esta etapa podrá buscar y ver los supermercados cercanos para realizar su compra de acuerdo a su necesidad, tomando en cuenta no solo la distancia sino también los especiales que estos ofrezcan de forma general como departamental. </w:t>
+      </w:r>
+    </w:p>
+    <w:p>
+      <w:pPr>
+        <w:rPr>
+          <w:lang w:val="es-DO"/>
+        </w:rPr>
+      </w:pPr>
+      <w:r>
+        <w:rPr>
+          <w:lang w:val="es-DO"/>
+        </w:rPr>
+        <w:t xml:space="preserve">En otro ámbito permitirá al cliente realizar comparaciones de productos en otros establecimientos de su elección y seleccionar productos similares en caso de que los mismos no sean encontrados. </w:t>
+      </w:r>
+    </w:p>
+    <w:p>
+      <w:pPr>
+        <w:rPr>
+          <w:lang w:val="es-DO"/>
+        </w:rPr>
+      </w:pPr>
+      <w:r>
+        <w:rPr>
+          <w:lang w:val="es-DO"/>
+        </w:rPr>
+        <w:t xml:space="preserve">Al final de la compra el cliente o usuario podrá completar un formulario de atención y servicio </w:t>
+      </w:r>
+      <w:r>
+        <w:rPr>
+          <w:lang w:val="es-DO"/>
+        </w:rPr>
+        <w:t>que permitirá realizar mejoras del mismo en el futuro.</w:t>
+      </w:r>
     </w:p>
     <w:p>
       <w:pPr>
@@ -408,7 +459,7 @@
     <w:lvl w:ilvl="1">
       <w:start w:val="1"/>
       <w:numFmt w:val="decimal"/>
-      <w:pStyle w:val="Heading1"/>
+      <w:pStyle w:val="Ttulo1"/>
       <w:lvlText w:val="%1.%2"/>
       <w:lvlJc w:val="left"/>
       <w:pPr>
@@ -421,7 +472,7 @@
     <w:lvl w:ilvl="2">
       <w:start w:val="1"/>
       <w:numFmt w:val="decimal"/>
-      <w:pStyle w:val="Heading2"/>
+      <w:pStyle w:val="Ttulo2"/>
       <w:lvlText w:val="%1.%2.%3"/>
       <w:lvlJc w:val="left"/>
       <w:pPr>
@@ -914,11 +965,11 @@
       <w:lang w:val="en-US" w:eastAsia="en-US"/>
     </w:rPr>
   </w:style>
-  <w:style w:type="paragraph" w:styleId="Heading1">
+  <w:style w:type="paragraph" w:styleId="Ttulo1">
     <w:name w:val="heading 1"/>
-    <w:basedOn w:val="ListParagraph"/>
+    <w:basedOn w:val="Prrafodelista"/>
     <w:next w:val="Normal"/>
-    <w:link w:val="Heading1Char"/>
+    <w:link w:val="Ttulo1Car"/>
     <w:uiPriority w:val="9"/>
     <w:qFormat/>
     <w:pPr>
@@ -933,11 +984,11 @@
       <w:sz w:val="32"/>
     </w:rPr>
   </w:style>
-  <w:style w:type="paragraph" w:styleId="Heading2">
+  <w:style w:type="paragraph" w:styleId="Ttulo2">
     <w:name w:val="heading 2"/>
-    <w:basedOn w:val="ListParagraph"/>
+    <w:basedOn w:val="Prrafodelista"/>
     <w:next w:val="Normal"/>
-    <w:link w:val="Heading2Char"/>
+    <w:link w:val="Ttulo2Car"/>
     <w:uiPriority w:val="9"/>
     <w:unhideWhenUsed/>
     <w:qFormat/>
@@ -952,13 +1003,13 @@
       <w:b/>
     </w:rPr>
   </w:style>
-  <w:style w:type="character" w:default="1" w:styleId="DefaultParagraphFont">
+  <w:style w:type="character" w:default="1" w:styleId="Fuentedeprrafopredeter">
     <w:name w:val="Default Paragraph Font"/>
     <w:uiPriority w:val="1"/>
     <w:semiHidden/>
     <w:unhideWhenUsed/>
   </w:style>
-  <w:style w:type="table" w:default="1" w:styleId="TableNormal">
+  <w:style w:type="table" w:default="1" w:styleId="Tablanormal">
     <w:name w:val="Normal Table"/>
     <w:uiPriority w:val="99"/>
     <w:semiHidden/>
@@ -973,13 +1024,13 @@
       </w:tblCellMar>
     </w:tblPr>
   </w:style>
-  <w:style w:type="numbering" w:default="1" w:styleId="NoList">
+  <w:style w:type="numbering" w:default="1" w:styleId="Sinlista">
     <w:name w:val="No List"/>
     <w:uiPriority w:val="99"/>
     <w:semiHidden/>
     <w:unhideWhenUsed/>
   </w:style>
-  <w:style w:type="paragraph" w:styleId="ListParagraph">
+  <w:style w:type="paragraph" w:styleId="Prrafodelista">
     <w:name w:val="List Paragraph"/>
     <w:basedOn w:val="Normal"/>
     <w:uiPriority w:val="34"/>
@@ -989,10 +1040,10 @@
       <w:contextualSpacing/>
     </w:pPr>
   </w:style>
-  <w:style w:type="character" w:customStyle="1" w:styleId="Heading1Char">
-    <w:name w:val="Heading 1 Char"/>
-    <w:basedOn w:val="DefaultParagraphFont"/>
-    <w:link w:val="Heading1"/>
+  <w:style w:type="character" w:customStyle="1" w:styleId="Ttulo1Car">
+    <w:name w:val="Título 1 Car"/>
+    <w:basedOn w:val="Fuentedeprrafopredeter"/>
+    <w:link w:val="Ttulo1"/>
     <w:uiPriority w:val="9"/>
     <w:rPr>
       <w:rFonts w:ascii="Times New Roman" w:hAnsi="Times New Roman" w:cs="Times New Roman"/>
@@ -1001,10 +1052,10 @@
       <w:szCs w:val="28"/>
     </w:rPr>
   </w:style>
-  <w:style w:type="character" w:customStyle="1" w:styleId="Heading2Char">
-    <w:name w:val="Heading 2 Char"/>
-    <w:basedOn w:val="DefaultParagraphFont"/>
-    <w:link w:val="Heading2"/>
+  <w:style w:type="character" w:customStyle="1" w:styleId="Ttulo2Car">
+    <w:name w:val="Título 2 Car"/>
+    <w:basedOn w:val="Fuentedeprrafopredeter"/>
+    <w:link w:val="Ttulo2"/>
     <w:uiPriority w:val="9"/>
     <w:rPr>
       <w:rFonts w:ascii="Times New Roman" w:hAnsi="Times New Roman" w:cs="Times New Roman"/>
@@ -1013,10 +1064,10 @@
       <w:szCs w:val="28"/>
     </w:rPr>
   </w:style>
-  <w:style w:type="paragraph" w:styleId="Header">
+  <w:style w:type="paragraph" w:styleId="Encabezado">
     <w:name w:val="header"/>
     <w:basedOn w:val="Normal"/>
-    <w:link w:val="HeaderChar"/>
+    <w:link w:val="EncabezadoCar"/>
     <w:uiPriority w:val="99"/>
     <w:unhideWhenUsed/>
     <w:rsid w:val="00652E76"/>
@@ -1028,10 +1079,10 @@
       <w:spacing w:after="0" w:line="240" w:lineRule="auto"/>
     </w:pPr>
   </w:style>
-  <w:style w:type="character" w:customStyle="1" w:styleId="HeaderChar">
-    <w:name w:val="Header Char"/>
-    <w:basedOn w:val="DefaultParagraphFont"/>
-    <w:link w:val="Header"/>
+  <w:style w:type="character" w:customStyle="1" w:styleId="EncabezadoCar">
+    <w:name w:val="Encabezado Car"/>
+    <w:basedOn w:val="Fuentedeprrafopredeter"/>
+    <w:link w:val="Encabezado"/>
     <w:uiPriority w:val="99"/>
     <w:rsid w:val="00652E76"/>
     <w:rPr>
@@ -1041,10 +1092,10 @@
       <w:lang w:val="en-US" w:eastAsia="en-US"/>
     </w:rPr>
   </w:style>
-  <w:style w:type="paragraph" w:styleId="Footer">
+  <w:style w:type="paragraph" w:styleId="Piedepgina">
     <w:name w:val="footer"/>
     <w:basedOn w:val="Normal"/>
-    <w:link w:val="FooterChar"/>
+    <w:link w:val="PiedepginaCar"/>
     <w:uiPriority w:val="99"/>
     <w:unhideWhenUsed/>
     <w:rsid w:val="00652E76"/>
@@ -1056,10 +1107,10 @@
       <w:spacing w:after="0" w:line="240" w:lineRule="auto"/>
     </w:pPr>
   </w:style>
-  <w:style w:type="character" w:customStyle="1" w:styleId="FooterChar">
-    <w:name w:val="Footer Char"/>
-    <w:basedOn w:val="DefaultParagraphFont"/>
-    <w:link w:val="Footer"/>
+  <w:style w:type="character" w:customStyle="1" w:styleId="PiedepginaCar">
+    <w:name w:val="Pie de página Car"/>
+    <w:basedOn w:val="Fuentedeprrafopredeter"/>
+    <w:link w:val="Piedepgina"/>
     <w:uiPriority w:val="99"/>
     <w:rsid w:val="00652E76"/>
     <w:rPr>

</xml_diff>

<commit_message>
Documentacion ST 17/08/2020 11:12 Pm
</commit_message>
<xml_diff>
--- a/DOCUMENTACION/II.- ANÁLISIS/4.- ELEMENTOS ESTRATÉGICOS E INTELIGENTES A INCLUIR.docx
+++ b/DOCUMENTACION/II.- ANÁLISIS/4.- ELEMENTOS ESTRATÉGICOS E INTELIGENTES A INCLUIR.docx
@@ -44,15 +44,6 @@
       </w:r>
       <w:r>
         <w:rPr>
-          <w:rFonts w:hint="default"/>
-          <w:b/>
-          <w:bCs/>
-          <w:lang w:val="en-US"/>
-        </w:rPr>
-        <w:t xml:space="preserve"> y calculo de porción</w:t>
-      </w:r>
-      <w:r>
-        <w:rPr>
           <w:b/>
           <w:bCs/>
           <w:lang w:val="es-DO"/>
@@ -78,207 +69,214 @@
           <w:rFonts w:hint="default"/>
           <w:lang w:val="en-US"/>
         </w:rPr>
-        <w:t xml:space="preserve"> basándose en una cantidad de porción pre defina para la receta. El usuario tendrá la opción de cambiar a gusto la cantidad de porción y el sistema realizara el calculo correspondiente basado en la formula base de la receta y la cantidad indicada.</w:t>
-      </w:r>
-    </w:p>
-    <w:p>
-      <w:pPr>
-        <w:rPr>
-          <w:b/>
-          <w:bCs/>
-          <w:lang w:val="es-US"/>
-        </w:rPr>
-      </w:pPr>
-      <w:r>
-        <w:rPr>
-          <w:b/>
-          <w:bCs/>
-          <w:lang w:val="es-US"/>
-        </w:rPr>
-        <w:t>Comparación de precios:</w:t>
-      </w:r>
-    </w:p>
-    <w:p>
-      <w:pPr>
-        <w:rPr>
-          <w:lang w:val="es-US"/>
-        </w:rPr>
-      </w:pPr>
-      <w:r>
-        <w:rPr>
-          <w:lang w:val="es-US"/>
-        </w:rPr>
-        <w:t>Luego de que el usuario agregue los productos al carrito de compras podrá solicitar una comparación de precios con diferentes supermercados, esto para que el usuario elija el que mejor le convenga basado en el cálculo total a pagar en cada uno. El sistema consultara los precios de cada artículo en varios supermercados, realizara el cálculo de cantidades y un importe total para presentar al usuario.</w:t>
-      </w:r>
-    </w:p>
-    <w:p>
-      <w:pPr>
-        <w:rPr>
-          <w:b/>
-          <w:bCs/>
-          <w:lang w:val="es-DO"/>
-        </w:rPr>
-      </w:pPr>
-      <w:r>
-        <w:rPr>
-          <w:b/>
-          <w:bCs/>
-          <w:lang w:val="es-US"/>
-        </w:rPr>
-        <w:t>Compras</w:t>
-      </w:r>
-      <w:r>
-        <w:rPr>
-          <w:b/>
-          <w:bCs/>
-          <w:lang w:val="es-DO"/>
-        </w:rPr>
-        <w:t>:</w:t>
-      </w:r>
-    </w:p>
-    <w:p>
-      <w:pPr>
-        <w:rPr>
-          <w:lang w:val="es-ES"/>
-        </w:rPr>
-      </w:pPr>
-      <w:r>
-        <w:rPr>
-          <w:lang w:val="es-DO"/>
-        </w:rPr>
-        <w:t xml:space="preserve">El usuario seleccionara el establecimiento donde desea realizar la compra si ya esta decido por uno en caso contrario seleccionar luego, escogerá los productos y las cantidades que desea adquirir </w:t>
-      </w:r>
-      <w:r>
-        <w:rPr>
-          <w:lang w:val="es-ES"/>
-        </w:rPr>
-        <w:t>añadirá al carro de compras y ejecutara la solicitud de compra, del mismo modo podrá realizar una comparación de precios entre los establecimientos para determinar cual le conviene más antes de ejecutar al ejecutar la solicitud de compra especificara la forma de entrega (si es por deliverys o ventanilla) y la fecha, el usuario recibirá un código de aprobación.</w:t>
-      </w:r>
-    </w:p>
-    <w:p>
-      <w:pPr>
-        <w:rPr>
-          <w:b/>
-          <w:bCs/>
-          <w:lang w:val="es-DO"/>
-        </w:rPr>
-      </w:pPr>
-      <w:r>
-        <w:rPr>
-          <w:b/>
-          <w:bCs/>
-          <w:lang w:val="es-US"/>
-        </w:rPr>
-        <w:t>Reordenar compra</w:t>
-      </w:r>
-      <w:r>
-        <w:rPr>
-          <w:b/>
-          <w:bCs/>
-          <w:lang w:val="es-DO"/>
-        </w:rPr>
-        <w:t>:</w:t>
-      </w:r>
-    </w:p>
-    <w:p>
-      <w:pPr>
-        <w:rPr>
-          <w:lang w:val="es-DO"/>
-        </w:rPr>
-      </w:pPr>
-      <w:r>
-        <w:rPr>
-          <w:lang w:val="es-DO"/>
-        </w:rPr>
-        <w:t>Si el usuario ya ha realizado compras anteriormente podrá seleccionar una de estas y agregar o quitar productos, podrá seleccionar si desea generar su compra en el mismo establecimiento que lo realizo anteriormente o en otro basándose en la comparación de precios, al final ejecutara la solicitud de su reorden y especificara la forma de entrega (si es por deliverys o por ventanilla) y la fecha, el usuario recibirá un código de aprobación.</w:t>
-      </w:r>
-    </w:p>
-    <w:p>
-      <w:pPr>
-        <w:rPr>
-          <w:lang w:val="es-DO"/>
-        </w:rPr>
-      </w:pPr>
-    </w:p>
-    <w:p>
-      <w:pPr>
-        <w:rPr>
-          <w:b/>
-          <w:bCs/>
-          <w:lang w:val="es-DO"/>
-        </w:rPr>
-      </w:pPr>
-      <w:r>
-        <w:rPr>
-          <w:b/>
-          <w:bCs/>
-          <w:lang w:val="es-US"/>
-        </w:rPr>
-        <w:t>Sugerencias basadas en el comportamiento del cliente/usuario</w:t>
-      </w:r>
-      <w:r>
-        <w:rPr>
-          <w:b/>
-          <w:bCs/>
-          <w:lang w:val="es-DO"/>
-        </w:rPr>
-        <w:t>:</w:t>
-      </w:r>
-    </w:p>
-    <w:p>
-      <w:pPr>
-        <w:rPr>
-          <w:lang w:val="es-DO"/>
-        </w:rPr>
-      </w:pPr>
-      <w:r>
-        <w:rPr>
-          <w:lang w:val="es-DO"/>
-        </w:rPr>
-        <w:t xml:space="preserve">El usuario en esta etapa podrá buscar y ver los supermercados cercanos para realizar su compra de acuerdo a su necesidad, tomando en cuenta no solo la distancia sino también los especiales que estos ofrezcan de forma general como departamental. </w:t>
-      </w:r>
-    </w:p>
-    <w:p>
-      <w:pPr>
-        <w:rPr>
-          <w:lang w:val="es-DO"/>
-        </w:rPr>
-      </w:pPr>
-      <w:r>
-        <w:rPr>
-          <w:lang w:val="es-DO"/>
-        </w:rPr>
-        <w:t xml:space="preserve">En otro ámbito permitirá al cliente realizar comparaciones de productos en otros establecimientos de su elección y seleccionar productos similares en caso de que los mismos no sean encontrados. </w:t>
-      </w:r>
-    </w:p>
-    <w:p>
-      <w:pPr>
-        <w:rPr>
-          <w:lang w:val="es-DO"/>
-        </w:rPr>
-      </w:pPr>
-      <w:r>
-        <w:rPr>
-          <w:lang w:val="es-DO"/>
-        </w:rPr>
-        <w:t>Al final de la compra el cliente o usuario podrá completar un formulario de atención y servicio que permitirá realizar mejoras del mismo en el futuro.</w:t>
-      </w:r>
-    </w:p>
-    <w:p>
-      <w:pPr>
-        <w:rPr>
-          <w:lang w:val="es-DO"/>
-        </w:rPr>
-      </w:pPr>
-    </w:p>
-    <w:p>
-      <w:pPr>
-        <w:rPr>
-          <w:lang w:val="es-DO"/>
-        </w:rPr>
-      </w:pPr>
+        <w:t xml:space="preserve"> basándose en una cantidad de porción pre defina para la receta. El usuario tendrá la opción de cambiar a gusto la cantidad de porción y el sistema realizara el calculo correspondiente basado en la formula base de la receta y la cantidad indicada. Del mismo modo podrá cambiar a gusto los artículos</w:t>
+      </w:r>
       <w:bookmarkStart w:id="0" w:name="_GoBack"/>
       <w:bookmarkEnd w:id="0"/>
+      <w:r>
+        <w:rPr>
+          <w:rFonts w:hint="default"/>
+          <w:lang w:val="en-US"/>
+        </w:rPr>
+        <w:t xml:space="preserve"> sugeridos.</w:t>
+      </w:r>
+    </w:p>
+    <w:p>
+      <w:pPr>
+        <w:rPr>
+          <w:b/>
+          <w:bCs/>
+          <w:lang w:val="es-US"/>
+        </w:rPr>
+      </w:pPr>
+      <w:r>
+        <w:rPr>
+          <w:b/>
+          <w:bCs/>
+          <w:lang w:val="es-US"/>
+        </w:rPr>
+        <w:t>Comparación de precios:</w:t>
+      </w:r>
+    </w:p>
+    <w:p>
+      <w:pPr>
+        <w:rPr>
+          <w:lang w:val="es-US"/>
+        </w:rPr>
+      </w:pPr>
+      <w:r>
+        <w:rPr>
+          <w:lang w:val="es-US"/>
+        </w:rPr>
+        <w:t>Luego de que el usuario agregue los productos al carrito de compras podrá solicitar una comparación de precios con diferentes supermercados, esto para que el usuario elija el que mejor le convenga basado en el cálculo total a pagar en cada uno. El sistema consultara los precios de cada artículo en varios supermercados, realizara el cálculo de cantidades y un importe total para presentar al usuario.</w:t>
+      </w:r>
+    </w:p>
+    <w:p>
+      <w:pPr>
+        <w:rPr>
+          <w:b/>
+          <w:bCs/>
+          <w:lang w:val="es-DO"/>
+        </w:rPr>
+      </w:pPr>
+      <w:r>
+        <w:rPr>
+          <w:b/>
+          <w:bCs/>
+          <w:lang w:val="es-US"/>
+        </w:rPr>
+        <w:t>Compras</w:t>
+      </w:r>
+      <w:r>
+        <w:rPr>
+          <w:b/>
+          <w:bCs/>
+          <w:lang w:val="es-DO"/>
+        </w:rPr>
+        <w:t>:</w:t>
+      </w:r>
+    </w:p>
+    <w:p>
+      <w:pPr>
+        <w:rPr>
+          <w:lang w:val="es-ES"/>
+        </w:rPr>
+      </w:pPr>
+      <w:r>
+        <w:rPr>
+          <w:lang w:val="es-DO"/>
+        </w:rPr>
+        <w:t xml:space="preserve">El usuario seleccionara el establecimiento donde desea realizar la compra si ya esta decido por uno en caso contrario seleccionar luego, escogerá los productos y las cantidades que desea adquirir </w:t>
+      </w:r>
+      <w:r>
+        <w:rPr>
+          <w:lang w:val="es-ES"/>
+        </w:rPr>
+        <w:t>añadirá al carro de compras y ejecutara la solicitud de compra, del mismo modo podrá realizar una comparación de precios entre los establecimientos para determinar cual le conviene más antes de ejecutar al ejecutar la solicitud de compra especificara la forma de entrega (si es por deliverys o ventanilla) y la fecha, el usuario recibirá un código de aprobación.</w:t>
+      </w:r>
+    </w:p>
+    <w:p>
+      <w:pPr>
+        <w:rPr>
+          <w:b/>
+          <w:bCs/>
+          <w:lang w:val="es-DO"/>
+        </w:rPr>
+      </w:pPr>
+      <w:r>
+        <w:rPr>
+          <w:b/>
+          <w:bCs/>
+          <w:lang w:val="es-US"/>
+        </w:rPr>
+        <w:t>Reordenar compra</w:t>
+      </w:r>
+      <w:r>
+        <w:rPr>
+          <w:b/>
+          <w:bCs/>
+          <w:lang w:val="es-DO"/>
+        </w:rPr>
+        <w:t>:</w:t>
+      </w:r>
+    </w:p>
+    <w:p>
+      <w:pPr>
+        <w:rPr>
+          <w:lang w:val="es-DO"/>
+        </w:rPr>
+      </w:pPr>
+      <w:r>
+        <w:rPr>
+          <w:lang w:val="es-DO"/>
+        </w:rPr>
+        <w:t>Si el usuario ya ha realizado compras anteriormente podrá seleccionar una de estas y agregar o quitar productos, podrá seleccionar si desea generar su compra en el mismo establecimiento que lo realizo anteriormente o en otro basándose en la comparación de precios, al final ejecutara la solicitud de su reorden y especificara la forma de entrega (si es por deliverys o por ventanilla) y la fecha, el usuario recibirá un código de aprobación.</w:t>
+      </w:r>
+    </w:p>
+    <w:p>
+      <w:pPr>
+        <w:rPr>
+          <w:lang w:val="es-DO"/>
+        </w:rPr>
+      </w:pPr>
+    </w:p>
+    <w:p>
+      <w:pPr>
+        <w:rPr>
+          <w:b/>
+          <w:bCs/>
+          <w:lang w:val="es-DO"/>
+        </w:rPr>
+      </w:pPr>
+      <w:r>
+        <w:rPr>
+          <w:b/>
+          <w:bCs/>
+          <w:lang w:val="es-US"/>
+        </w:rPr>
+        <w:t>Sugerencias basadas en el comportamiento del cliente/usuario</w:t>
+      </w:r>
+      <w:r>
+        <w:rPr>
+          <w:b/>
+          <w:bCs/>
+          <w:lang w:val="es-DO"/>
+        </w:rPr>
+        <w:t>:</w:t>
+      </w:r>
+    </w:p>
+    <w:p>
+      <w:pPr>
+        <w:rPr>
+          <w:lang w:val="es-DO"/>
+        </w:rPr>
+      </w:pPr>
+      <w:r>
+        <w:rPr>
+          <w:lang w:val="es-DO"/>
+        </w:rPr>
+        <w:t xml:space="preserve">El usuario en esta etapa podrá buscar y ver los supermercados cercanos para realizar su compra de acuerdo a su necesidad, tomando en cuenta no solo la distancia sino también los especiales que estos ofrezcan de forma general como departamental. </w:t>
+      </w:r>
+    </w:p>
+    <w:p>
+      <w:pPr>
+        <w:rPr>
+          <w:lang w:val="es-DO"/>
+        </w:rPr>
+      </w:pPr>
+      <w:r>
+        <w:rPr>
+          <w:lang w:val="es-DO"/>
+        </w:rPr>
+        <w:t xml:space="preserve">En otro ámbito permitirá al cliente realizar comparaciones de productos en otros establecimientos de su elección y seleccionar productos similares en caso de que los mismos no sean encontrados. </w:t>
+      </w:r>
+    </w:p>
+    <w:p>
+      <w:pPr>
+        <w:rPr>
+          <w:lang w:val="es-DO"/>
+        </w:rPr>
+      </w:pPr>
+      <w:r>
+        <w:rPr>
+          <w:lang w:val="es-DO"/>
+        </w:rPr>
+        <w:t>Al final de la compra el cliente o usuario podrá completar un formulario de atención y servicio que permitirá realizar mejoras del mismo en el futuro.</w:t>
+      </w:r>
+    </w:p>
+    <w:p>
+      <w:pPr>
+        <w:rPr>
+          <w:lang w:val="es-DO"/>
+        </w:rPr>
+      </w:pPr>
+    </w:p>
+    <w:p>
+      <w:pPr>
+        <w:rPr>
+          <w:lang w:val="es-DO"/>
+        </w:rPr>
+      </w:pPr>
     </w:p>
     <w:sectPr>
       <w:pgSz w:w="12240" w:h="15840"/>

</xml_diff>